<commit_message>
Start appendices and figures v4.
</commit_message>
<xml_diff>
--- a/Manuscripts/Revision 4/GH Biological Invasions Cover Letter v4.docx
+++ b/Manuscripts/Revision 4/GH Biological Invasions Cover Letter v4.docx
@@ -28,14 +28,7 @@
           <w:rFonts w:ascii="Times New Roman" w:hAnsi="Times New Roman"/>
           <w:szCs w:val="24"/>
         </w:rPr>
-        <w:t>Drs. Daniel Simberloff and Laura Meyerson</w:t>
-      </w:r>
-      <w:r>
-        <w:rPr>
-          <w:rFonts w:ascii="Times New Roman" w:hAnsi="Times New Roman"/>
-          <w:szCs w:val="24"/>
-        </w:rPr>
-        <w:t xml:space="preserve"> </w:t>
+        <w:t xml:space="preserve">Drs. Daniel Simberloff and Laura Meyerson </w:t>
       </w:r>
     </w:p>
     <w:p>
@@ -469,15 +462,13 @@
         </w:rPr>
         <w:t xml:space="preserve">We believe this result to be incredibly important for habitat </w:t>
       </w:r>
-      <w:proofErr w:type="gramStart"/>
-      <w:r>
-        <w:rPr>
-          <w:rFonts w:ascii="Times New Roman" w:hAnsi="Times New Roman"/>
-          <w:szCs w:val="24"/>
-        </w:rPr>
-        <w:t>improve</w:t>
-      </w:r>
-      <w:proofErr w:type="gramEnd"/>
+      <w:r>
+        <w:rPr>
+          <w:rFonts w:ascii="Times New Roman" w:hAnsi="Times New Roman"/>
+          <w:szCs w:val="24"/>
+        </w:rPr>
+        <w:t>improvement</w:t>
+      </w:r>
       <w:r>
         <w:rPr>
           <w:rFonts w:ascii="Times New Roman" w:hAnsi="Times New Roman"/>

</xml_diff>